<commit_message>
reviewed these documents and finished
</commit_message>
<xml_diff>
--- a/Sign off Sheet.docx
+++ b/Sign off Sheet.docx
@@ -572,16 +572,12 @@
           <w:p>
             <w:pPr>
               <w:rPr>
-                <w:b/>
-                <w:i/>
-                <w:sz w:val="24"/>
-                <w:szCs w:val="24"/>
-              </w:rPr>
-            </w:pPr>
-            <w:r>
-              <w:rPr>
-                <w:b/>
-                <w:i/>
+                <w:sz w:val="24"/>
+                <w:szCs w:val="24"/>
+              </w:rPr>
+            </w:pPr>
+            <w:r>
+              <w:rPr>
                 <w:sz w:val="24"/>
                 <w:szCs w:val="24"/>
               </w:rPr>
@@ -640,21 +636,19 @@
           <w:p>
             <w:pPr>
               <w:rPr>
-                <w:b/>
-                <w:i/>
-                <w:sz w:val="24"/>
-                <w:szCs w:val="24"/>
-              </w:rPr>
-            </w:pPr>
-            <w:r>
-              <w:rPr>
-                <w:b/>
-                <w:i/>
+                <w:sz w:val="24"/>
+                <w:szCs w:val="24"/>
+              </w:rPr>
+            </w:pPr>
+            <w:bookmarkStart w:id="0" w:name="_GoBack"/>
+            <w:r>
+              <w:rPr>
                 <w:sz w:val="24"/>
                 <w:szCs w:val="24"/>
               </w:rPr>
               <w:t xml:space="preserve">Yes </w:t>
             </w:r>
+            <w:bookmarkEnd w:id="0"/>
           </w:p>
         </w:tc>
         <w:tc>
@@ -677,8 +671,6 @@
             </w:r>
           </w:p>
         </w:tc>
-        <w:bookmarkStart w:id="0" w:name="_GoBack"/>
-        <w:bookmarkEnd w:id="0"/>
       </w:tr>
     </w:tbl>
     <w:p>

</xml_diff>